<commit_message>
gc: add stars; tidy code & update doc
</commit_message>
<xml_diff>
--- a/gc/proiect2/docs/Mihai Tuhari - proiect 2 GC 3D - road scene.docx
+++ b/gc/proiect2/docs/Mihai Tuhari - proiect 2 GC 3D - road scene.docx
@@ -321,12 +321,12 @@
           <wp:inline distB="114300" distT="114300" distL="114300" distR="114300">
             <wp:extent cx="6327113" cy="4929457"/>
             <wp:effectExtent b="0" l="0" r="0" t="0"/>
-            <wp:docPr id="7" name="image2.png"/>
+            <wp:docPr id="7" name="image3.png"/>
             <a:graphic>
               <a:graphicData uri="http://schemas.openxmlformats.org/drawingml/2006/picture">
                 <pic:pic>
                   <pic:nvPicPr>
-                    <pic:cNvPr id="0" name="image2.png"/>
+                    <pic:cNvPr id="0" name="image3.png"/>
                     <pic:cNvPicPr preferRelativeResize="0"/>
                   </pic:nvPicPr>
                   <pic:blipFill>
@@ -630,12 +630,12 @@
           <wp:inline distB="114300" distT="114300" distL="114300" distR="114300">
             <wp:extent cx="6782410" cy="3376566"/>
             <wp:effectExtent b="0" l="0" r="0" t="0"/>
-            <wp:docPr id="8" name="image9.jpg"/>
+            <wp:docPr id="8" name="image6.jpg"/>
             <a:graphic>
               <a:graphicData uri="http://schemas.openxmlformats.org/drawingml/2006/picture">
                 <pic:pic>
                   <pic:nvPicPr>
-                    <pic:cNvPr id="0" name="image9.jpg"/>
+                    <pic:cNvPr id="0" name="image6.jpg"/>
                     <pic:cNvPicPr preferRelativeResize="0"/>
                   </pic:nvPicPr>
                   <pic:blipFill>
@@ -1271,12 +1271,12 @@
           <wp:inline distB="114300" distT="114300" distL="114300" distR="114300">
             <wp:extent cx="3288638" cy="2572400"/>
             <wp:effectExtent b="0" l="0" r="0" t="0"/>
-            <wp:docPr id="5" name="image1.png"/>
+            <wp:docPr id="5" name="image4.png"/>
             <a:graphic>
               <a:graphicData uri="http://schemas.openxmlformats.org/drawingml/2006/picture">
                 <pic:pic>
                   <pic:nvPicPr>
-                    <pic:cNvPr id="0" name="image1.png"/>
+                    <pic:cNvPr id="0" name="image4.png"/>
                     <pic:cNvPicPr preferRelativeResize="0"/>
                   </pic:nvPicPr>
                   <pic:blipFill>
@@ -1310,12 +1310,12 @@
           <wp:inline distB="114300" distT="114300" distL="114300" distR="114300">
             <wp:extent cx="3260063" cy="2530049"/>
             <wp:effectExtent b="0" l="0" r="0" t="0"/>
-            <wp:docPr id="1" name="image5.png"/>
+            <wp:docPr id="1" name="image7.png"/>
             <a:graphic>
               <a:graphicData uri="http://schemas.openxmlformats.org/drawingml/2006/picture">
                 <pic:pic>
                   <pic:nvPicPr>
-                    <pic:cNvPr id="0" name="image5.png"/>
+                    <pic:cNvPr id="0" name="image7.png"/>
                     <pic:cNvPicPr preferRelativeResize="0"/>
                   </pic:nvPicPr>
                   <pic:blipFill>
@@ -1349,12 +1349,12 @@
           <wp:inline distB="114300" distT="114300" distL="114300" distR="114300">
             <wp:extent cx="3276747" cy="2545241"/>
             <wp:effectExtent b="0" l="0" r="0" t="0"/>
-            <wp:docPr id="2" name="image3.png"/>
+            <wp:docPr id="2" name="image1.png"/>
             <a:graphic>
               <a:graphicData uri="http://schemas.openxmlformats.org/drawingml/2006/picture">
                 <pic:pic>
                   <pic:nvPicPr>
-                    <pic:cNvPr id="0" name="image3.png"/>
+                    <pic:cNvPr id="0" name="image1.png"/>
                     <pic:cNvPicPr preferRelativeResize="0"/>
                   </pic:nvPicPr>
                   <pic:blipFill>
@@ -1388,12 +1388,12 @@
           <wp:inline distB="114300" distT="114300" distL="114300" distR="114300">
             <wp:extent cx="3272452" cy="2545241"/>
             <wp:effectExtent b="0" l="0" r="0" t="0"/>
-            <wp:docPr id="4" name="image4.png"/>
+            <wp:docPr id="4" name="image9.png"/>
             <a:graphic>
               <a:graphicData uri="http://schemas.openxmlformats.org/drawingml/2006/picture">
                 <pic:pic>
                   <pic:nvPicPr>
-                    <pic:cNvPr id="0" name="image4.png"/>
+                    <pic:cNvPr id="0" name="image9.png"/>
                     <pic:cNvPicPr preferRelativeResize="0"/>
                   </pic:nvPicPr>
                   <pic:blipFill>
@@ -1515,12 +1515,12 @@
           <wp:inline distB="114300" distT="114300" distL="114300" distR="114300">
             <wp:extent cx="3183863" cy="2470441"/>
             <wp:effectExtent b="0" l="0" r="0" t="0"/>
-            <wp:docPr id="9" name="image7.png"/>
+            <wp:docPr id="9" name="image5.png"/>
             <a:graphic>
               <a:graphicData uri="http://schemas.openxmlformats.org/drawingml/2006/picture">
                 <pic:pic>
                   <pic:nvPicPr>
-                    <pic:cNvPr id="0" name="image7.png"/>
+                    <pic:cNvPr id="0" name="image5.png"/>
                     <pic:cNvPicPr preferRelativeResize="0"/>
                   </pic:nvPicPr>
                   <pic:blipFill>
@@ -1554,12 +1554,12 @@
           <wp:inline distB="114300" distT="114300" distL="114300" distR="114300">
             <wp:extent cx="3193388" cy="2496418"/>
             <wp:effectExtent b="0" l="0" r="0" t="0"/>
-            <wp:docPr id="6" name="image6.png"/>
+            <wp:docPr id="6" name="image2.png"/>
             <a:graphic>
               <a:graphicData uri="http://schemas.openxmlformats.org/drawingml/2006/picture">
                 <pic:pic>
                   <pic:nvPicPr>
-                    <pic:cNvPr id="0" name="image6.png"/>
+                    <pic:cNvPr id="0" name="image2.png"/>
                     <pic:cNvPicPr preferRelativeResize="0"/>
                   </pic:nvPicPr>
                   <pic:blipFill>

</xml_diff>

<commit_message>
gc: update proiect2 docs
</commit_message>
<xml_diff>
--- a/gc/proiect2/docs/Mihai Tuhari - proiect 2 GC 3D - road scene.docx
+++ b/gc/proiect2/docs/Mihai Tuhari - proiect 2 GC 3D - road scene.docx
@@ -225,7 +225,7 @@
           <w:szCs w:val="24"/>
           <w:rtl w:val="0"/>
         </w:rPr>
-        <w:t xml:space="preserve">🌲🌲🌲🌲 🛣️ 🌕</w:t>
+        <w:t xml:space="preserve">🌲🌲🌲🌲 🛣️ 🌕✨</w:t>
       </w:r>
     </w:p>
     <w:p>
@@ -321,12 +321,12 @@
           <wp:inline distB="114300" distT="114300" distL="114300" distR="114300">
             <wp:extent cx="6327113" cy="4929457"/>
             <wp:effectExtent b="0" l="0" r="0" t="0"/>
-            <wp:docPr id="7" name="image3.png"/>
+            <wp:docPr id="7" name="image6.png"/>
             <a:graphic>
               <a:graphicData uri="http://schemas.openxmlformats.org/drawingml/2006/picture">
                 <pic:pic>
                   <pic:nvPicPr>
-                    <pic:cNvPr id="0" name="image3.png"/>
+                    <pic:cNvPr id="0" name="image6.png"/>
                     <pic:cNvPicPr preferRelativeResize="0"/>
                   </pic:nvPicPr>
                   <pic:blipFill>
@@ -436,7 +436,7 @@
           <w:szCs w:val="24"/>
           <w:rtl w:val="0"/>
         </w:rPr>
-        <w:t xml:space="preserve">Se mai poate distinge luna din coltul scenei.</w:t>
+        <w:t xml:space="preserve">Se mai poate distinge luna din coltul scenei, impreuna cu multe stele pe fundal.</w:t>
       </w:r>
     </w:p>
     <w:p>
@@ -630,12 +630,12 @@
           <wp:inline distB="114300" distT="114300" distL="114300" distR="114300">
             <wp:extent cx="6782410" cy="3376566"/>
             <wp:effectExtent b="0" l="0" r="0" t="0"/>
-            <wp:docPr id="8" name="image6.jpg"/>
+            <wp:docPr id="8" name="image8.jpg"/>
             <a:graphic>
               <a:graphicData uri="http://schemas.openxmlformats.org/drawingml/2006/picture">
                 <pic:pic>
                   <pic:nvPicPr>
-                    <pic:cNvPr id="0" name="image6.jpg"/>
+                    <pic:cNvPr id="0" name="image8.jpg"/>
                     <pic:cNvPicPr preferRelativeResize="0"/>
                   </pic:nvPicPr>
                   <pic:blipFill>
@@ -741,12 +741,12 @@
             <wp:extent cx="2212313" cy="1728108"/>
             <wp:effectExtent b="0" l="0" r="0" t="0"/>
             <wp:wrapSquare wrapText="bothSides" distB="114300" distT="114300" distL="114300" distR="114300"/>
-            <wp:docPr id="3" name="image8.png"/>
+            <wp:docPr id="3" name="image1.png"/>
             <a:graphic>
               <a:graphicData uri="http://schemas.openxmlformats.org/drawingml/2006/picture">
                 <pic:pic>
                   <pic:nvPicPr>
-                    <pic:cNvPr id="0" name="image8.png"/>
+                    <pic:cNvPr id="0" name="image1.png"/>
                     <pic:cNvPicPr preferRelativeResize="0"/>
                   </pic:nvPicPr>
                   <pic:blipFill>
@@ -904,11 +904,177 @@
     <w:p>
       <w:pPr>
         <w:pStyle w:val="Heading3"/>
+        <w:rPr/>
+      </w:pPr>
+      <w:bookmarkStart w:colFirst="0" w:colLast="0" w:name="_hcwqdpuw3p4y" w:id="7"/>
+      <w:bookmarkEnd w:id="7"/>
+      <w:r>
+        <w:rPr>
+          <w:rtl w:val="0"/>
+        </w:rPr>
+      </w:r>
+    </w:p>
+    <w:p>
+      <w:pPr>
+        <w:pStyle w:val="Heading3"/>
+        <w:rPr/>
+      </w:pPr>
+      <w:bookmarkStart w:colFirst="0" w:colLast="0" w:name="_8585lispd4qt" w:id="8"/>
+      <w:bookmarkEnd w:id="8"/>
+      <w:r>
+        <w:rPr>
+          <w:rtl w:val="0"/>
+        </w:rPr>
+        <w:t xml:space="preserve">Stelele</w:t>
+      </w:r>
+    </w:p>
+    <w:p>
+      <w:pPr>
+        <w:spacing w:after="200" w:lineRule="auto"/>
+        <w:ind w:left="285" w:right="170.07874015748087" w:firstLine="0"/>
+        <w:rPr>
+          <w:rFonts w:ascii="Nunito" w:cs="Nunito" w:eastAsia="Nunito" w:hAnsi="Nunito"/>
+          <w:sz w:val="24"/>
+          <w:szCs w:val="24"/>
+        </w:rPr>
+      </w:pPr>
+      <w:r>
+        <w:rPr>
+          <w:rFonts w:ascii="Nunito" w:cs="Nunito" w:eastAsia="Nunito" w:hAnsi="Nunito"/>
+          <w:sz w:val="24"/>
+          <w:szCs w:val="24"/>
+          <w:rtl w:val="0"/>
+        </w:rPr>
+        <w:t xml:space="preserve">Cu ajutorul unei constante </w:t>
+      </w:r>
+      <w:r>
+        <w:rPr>
+          <w:rFonts w:ascii="Roboto Mono" w:cs="Roboto Mono" w:eastAsia="Roboto Mono" w:hAnsi="Roboto Mono"/>
+          <w:color w:val="188038"/>
+          <w:sz w:val="24"/>
+          <w:szCs w:val="24"/>
+          <w:rtl w:val="0"/>
+        </w:rPr>
+        <w:t xml:space="preserve">NUM_STARS</w:t>
+      </w:r>
+      <w:r>
+        <w:rPr>
+          <w:rFonts w:ascii="Nunito" w:cs="Nunito" w:eastAsia="Nunito" w:hAnsi="Nunito"/>
+          <w:sz w:val="24"/>
+          <w:szCs w:val="24"/>
+          <w:rtl w:val="0"/>
+        </w:rPr>
+        <w:t xml:space="preserve"> si a doua functii dedicate, se genereaza 200 de stele pe cer, sub forma de dom.</w:t>
+      </w:r>
+    </w:p>
+    <w:p>
+      <w:pPr>
+        <w:spacing w:after="200" w:lineRule="auto"/>
+        <w:ind w:left="285" w:right="170.07874015748087" w:firstLine="0"/>
+        <w:rPr>
+          <w:rFonts w:ascii="Nunito" w:cs="Nunito" w:eastAsia="Nunito" w:hAnsi="Nunito"/>
+          <w:sz w:val="24"/>
+          <w:szCs w:val="24"/>
+        </w:rPr>
+      </w:pPr>
+      <w:r>
+        <w:rPr>
+          <w:rFonts w:ascii="Nunito" w:cs="Nunito" w:eastAsia="Nunito" w:hAnsi="Nunito"/>
+          <w:sz w:val="24"/>
+          <w:szCs w:val="24"/>
+          <w:rtl w:val="0"/>
+        </w:rPr>
+        <w:t xml:space="preserve">Fiecare stea are aceeasi distanta de centru dar restul de atribute sunt generate diferit:</w:t>
+      </w:r>
+    </w:p>
+    <w:p>
+      <w:pPr>
+        <w:numPr>
+          <w:ilvl w:val="0"/>
+          <w:numId w:val="2"/>
+        </w:numPr>
+        <w:spacing w:after="0" w:afterAutospacing="0" w:lineRule="auto"/>
+        <w:ind w:left="720" w:right="170.07874015748087" w:hanging="360"/>
+        <w:rPr>
+          <w:rFonts w:ascii="Nunito" w:cs="Nunito" w:eastAsia="Nunito" w:hAnsi="Nunito"/>
+          <w:sz w:val="24"/>
+          <w:szCs w:val="24"/>
+          <w:u w:val="none"/>
+        </w:rPr>
+      </w:pPr>
+      <w:r>
+        <w:rPr>
+          <w:rFonts w:ascii="Nunito" w:cs="Nunito" w:eastAsia="Nunito" w:hAnsi="Nunito"/>
+          <w:sz w:val="24"/>
+          <w:szCs w:val="24"/>
+          <w:rtl w:val="0"/>
+        </w:rPr>
+        <w:t xml:space="preserve">Intensitate: baza de 0.5 + o valoarea arbitrara intre 0 si 0.5</w:t>
+      </w:r>
+    </w:p>
+    <w:p>
+      <w:pPr>
+        <w:numPr>
+          <w:ilvl w:val="0"/>
+          <w:numId w:val="2"/>
+        </w:numPr>
+        <w:spacing w:after="0" w:afterAutospacing="0" w:lineRule="auto"/>
+        <w:ind w:left="720" w:right="170.07874015748087" w:hanging="360"/>
+        <w:rPr>
+          <w:rFonts w:ascii="Nunito" w:cs="Nunito" w:eastAsia="Nunito" w:hAnsi="Nunito"/>
+          <w:sz w:val="24"/>
+          <w:szCs w:val="24"/>
+          <w:u w:val="none"/>
+        </w:rPr>
+      </w:pPr>
+      <w:r>
+        <w:rPr>
+          <w:rFonts w:ascii="Nunito" w:cs="Nunito" w:eastAsia="Nunito" w:hAnsi="Nunito"/>
+          <w:sz w:val="24"/>
+          <w:szCs w:val="24"/>
+          <w:rtl w:val="0"/>
+        </w:rPr>
+        <w:t xml:space="preserve">Unghiul azimutal (theta): aleatoriu (rotatie in jurul axei verticale)</w:t>
+      </w:r>
+    </w:p>
+    <w:p>
+      <w:pPr>
+        <w:numPr>
+          <w:ilvl w:val="0"/>
+          <w:numId w:val="2"/>
+        </w:numPr>
+        <w:spacing w:after="200" w:lineRule="auto"/>
+        <w:ind w:left="720" w:right="170.07874015748087" w:hanging="360"/>
+        <w:rPr>
+          <w:rFonts w:ascii="Nunito" w:cs="Nunito" w:eastAsia="Nunito" w:hAnsi="Nunito"/>
+          <w:sz w:val="24"/>
+          <w:szCs w:val="24"/>
+          <w:u w:val="none"/>
+        </w:rPr>
+      </w:pPr>
+      <w:r>
+        <w:rPr>
+          <w:rFonts w:ascii="Nunito" w:cs="Nunito" w:eastAsia="Nunito" w:hAnsi="Nunito"/>
+          <w:sz w:val="24"/>
+          <w:szCs w:val="24"/>
+          <w:rtl w:val="0"/>
+        </w:rPr>
+        <w:t xml:space="preserve">Unghiul polar (phi): aleatoriu in emisfera nordica, deasupra liniei orizontului</w:t>
+      </w:r>
+      <w:r>
+        <w:rPr>
+          <w:rtl w:val="0"/>
+        </w:rPr>
+      </w:r>
+    </w:p>
+    <w:p>
+      <w:pPr>
+        <w:pStyle w:val="Heading3"/>
         <w:ind w:left="285" w:firstLine="0"/>
         <w:rPr/>
       </w:pPr>
-      <w:bookmarkStart w:colFirst="0" w:colLast="0" w:name="_t7nt9z57gckt" w:id="7"/>
-      <w:bookmarkEnd w:id="7"/>
+      <w:bookmarkStart w:colFirst="0" w:colLast="0" w:name="_t7nt9z57gckt" w:id="9"/>
+      <w:bookmarkEnd w:id="9"/>
       <w:r>
         <w:rPr>
           <w:rtl w:val="0"/>
@@ -943,8 +1109,8 @@
         <w:ind w:left="285" w:firstLine="0"/>
         <w:rPr/>
       </w:pPr>
-      <w:bookmarkStart w:colFirst="0" w:colLast="0" w:name="_phlxa9wvu3n" w:id="8"/>
-      <w:bookmarkEnd w:id="8"/>
+      <w:bookmarkStart w:colFirst="0" w:colLast="0" w:name="_phlxa9wvu3n" w:id="10"/>
+      <w:bookmarkEnd w:id="10"/>
       <w:r>
         <w:rPr>
           <w:rtl w:val="0"/>
@@ -1034,8 +1200,8 @@
         <w:ind w:left="285" w:right="170.07874015748087" w:firstLine="0"/>
         <w:rPr/>
       </w:pPr>
-      <w:bookmarkStart w:colFirst="0" w:colLast="0" w:name="_3cm3vynjyeyu" w:id="9"/>
-      <w:bookmarkEnd w:id="9"/>
+      <w:bookmarkStart w:colFirst="0" w:colLast="0" w:name="_3cm3vynjyeyu" w:id="11"/>
+      <w:bookmarkEnd w:id="11"/>
       <w:r>
         <w:rPr>
           <w:rtl w:val="0"/>
@@ -1049,8 +1215,8 @@
         <w:ind w:left="285" w:firstLine="0"/>
         <w:rPr/>
       </w:pPr>
-      <w:bookmarkStart w:colFirst="0" w:colLast="0" w:name="_pqrmlawb7mfs" w:id="10"/>
-      <w:bookmarkEnd w:id="10"/>
+      <w:bookmarkStart w:colFirst="0" w:colLast="0" w:name="_pqrmlawb7mfs" w:id="12"/>
+      <w:bookmarkEnd w:id="12"/>
       <w:r>
         <w:rPr>
           <w:rtl w:val="0"/>
@@ -1310,12 +1476,12 @@
           <wp:inline distB="114300" distT="114300" distL="114300" distR="114300">
             <wp:extent cx="3260063" cy="2530049"/>
             <wp:effectExtent b="0" l="0" r="0" t="0"/>
-            <wp:docPr id="1" name="image7.png"/>
+            <wp:docPr id="1" name="image5.png"/>
             <a:graphic>
               <a:graphicData uri="http://schemas.openxmlformats.org/drawingml/2006/picture">
                 <pic:pic>
                   <pic:nvPicPr>
-                    <pic:cNvPr id="0" name="image7.png"/>
+                    <pic:cNvPr id="0" name="image5.png"/>
                     <pic:cNvPicPr preferRelativeResize="0"/>
                   </pic:nvPicPr>
                   <pic:blipFill>
@@ -1349,12 +1515,12 @@
           <wp:inline distB="114300" distT="114300" distL="114300" distR="114300">
             <wp:extent cx="3276747" cy="2545241"/>
             <wp:effectExtent b="0" l="0" r="0" t="0"/>
-            <wp:docPr id="2" name="image1.png"/>
+            <wp:docPr id="2" name="image3.png"/>
             <a:graphic>
               <a:graphicData uri="http://schemas.openxmlformats.org/drawingml/2006/picture">
                 <pic:pic>
                   <pic:nvPicPr>
-                    <pic:cNvPr id="0" name="image1.png"/>
+                    <pic:cNvPr id="0" name="image3.png"/>
                     <pic:cNvPicPr preferRelativeResize="0"/>
                   </pic:nvPicPr>
                   <pic:blipFill>
@@ -1388,12 +1554,12 @@
           <wp:inline distB="114300" distT="114300" distL="114300" distR="114300">
             <wp:extent cx="3272452" cy="2545241"/>
             <wp:effectExtent b="0" l="0" r="0" t="0"/>
-            <wp:docPr id="4" name="image9.png"/>
+            <wp:docPr id="4" name="image2.png"/>
             <a:graphic>
               <a:graphicData uri="http://schemas.openxmlformats.org/drawingml/2006/picture">
                 <pic:pic>
                   <pic:nvPicPr>
-                    <pic:cNvPr id="0" name="image9.png"/>
+                    <pic:cNvPr id="0" name="image2.png"/>
                     <pic:cNvPicPr preferRelativeResize="0"/>
                   </pic:nvPicPr>
                   <pic:blipFill>
@@ -1428,8 +1594,8 @@
         <w:pStyle w:val="Heading3"/>
         <w:rPr/>
       </w:pPr>
-      <w:bookmarkStart w:colFirst="0" w:colLast="0" w:name="_tvmdktnuipfd" w:id="11"/>
-      <w:bookmarkEnd w:id="11"/>
+      <w:bookmarkStart w:colFirst="0" w:colLast="0" w:name="_tvmdktnuipfd" w:id="13"/>
+      <w:bookmarkEnd w:id="13"/>
       <w:r>
         <w:rPr>
           <w:rtl w:val="0"/>
@@ -1515,12 +1681,12 @@
           <wp:inline distB="114300" distT="114300" distL="114300" distR="114300">
             <wp:extent cx="3183863" cy="2470441"/>
             <wp:effectExtent b="0" l="0" r="0" t="0"/>
-            <wp:docPr id="9" name="image5.png"/>
+            <wp:docPr id="9" name="image7.png"/>
             <a:graphic>
               <a:graphicData uri="http://schemas.openxmlformats.org/drawingml/2006/picture">
                 <pic:pic>
                   <pic:nvPicPr>
-                    <pic:cNvPr id="0" name="image5.png"/>
+                    <pic:cNvPr id="0" name="image7.png"/>
                     <pic:cNvPicPr preferRelativeResize="0"/>
                   </pic:nvPicPr>
                   <pic:blipFill>
@@ -1554,12 +1720,12 @@
           <wp:inline distB="114300" distT="114300" distL="114300" distR="114300">
             <wp:extent cx="3193388" cy="2496418"/>
             <wp:effectExtent b="0" l="0" r="0" t="0"/>
-            <wp:docPr id="6" name="image2.png"/>
+            <wp:docPr id="6" name="image9.png"/>
             <a:graphic>
               <a:graphicData uri="http://schemas.openxmlformats.org/drawingml/2006/picture">
                 <pic:pic>
                   <pic:nvPicPr>
-                    <pic:cNvPr id="0" name="image2.png"/>
+                    <pic:cNvPr id="0" name="image9.png"/>
                     <pic:cNvPicPr preferRelativeResize="0"/>
                   </pic:nvPicPr>
                   <pic:blipFill>
@@ -1601,8 +1767,8 @@
         <w:ind w:left="285" w:right="170.07874015748087" w:firstLine="0"/>
         <w:rPr/>
       </w:pPr>
-      <w:bookmarkStart w:colFirst="0" w:colLast="0" w:name="_jntx76ucmmc1" w:id="12"/>
-      <w:bookmarkEnd w:id="12"/>
+      <w:bookmarkStart w:colFirst="0" w:colLast="0" w:name="_jntx76ucmmc1" w:id="14"/>
+      <w:bookmarkEnd w:id="14"/>
       <w:r>
         <w:rPr>
           <w:rFonts w:ascii="Nunito" w:cs="Nunito" w:eastAsia="Nunito" w:hAnsi="Nunito"/>
@@ -1625,8 +1791,8 @@
         <w:ind w:left="285" w:firstLine="0"/>
         <w:rPr/>
       </w:pPr>
-      <w:bookmarkStart w:colFirst="0" w:colLast="0" w:name="_5i385hh88vzq" w:id="13"/>
-      <w:bookmarkEnd w:id="13"/>
+      <w:bookmarkStart w:colFirst="0" w:colLast="0" w:name="_5i385hh88vzq" w:id="15"/>
+      <w:bookmarkEnd w:id="15"/>
       <w:r>
         <w:rPr>
           <w:rtl w:val="0"/>
@@ -1676,8 +1842,8 @@
         <w:ind w:left="285" w:firstLine="0"/>
         <w:rPr/>
       </w:pPr>
-      <w:bookmarkStart w:colFirst="0" w:colLast="0" w:name="_w0j4414mqjp2" w:id="14"/>
-      <w:bookmarkEnd w:id="14"/>
+      <w:bookmarkStart w:colFirst="0" w:colLast="0" w:name="_w0j4414mqjp2" w:id="16"/>
+      <w:bookmarkEnd w:id="16"/>
       <w:r>
         <w:rPr>
           <w:rtl w:val="0"/>
@@ -1835,8 +2001,8 @@
         <w:ind w:left="285" w:firstLine="0"/>
         <w:rPr/>
       </w:pPr>
-      <w:bookmarkStart w:colFirst="0" w:colLast="0" w:name="_3l34llge4pml" w:id="15"/>
-      <w:bookmarkEnd w:id="15"/>
+      <w:bookmarkStart w:colFirst="0" w:colLast="0" w:name="_3l34llge4pml" w:id="17"/>
+      <w:bookmarkEnd w:id="17"/>
       <w:r>
         <w:rPr>
           <w:rtl w:val="0"/>
@@ -1870,8 +2036,8 @@
         <w:ind w:left="285" w:firstLine="0"/>
         <w:rPr/>
       </w:pPr>
-      <w:bookmarkStart w:colFirst="0" w:colLast="0" w:name="_gra5sjmsc2l0" w:id="16"/>
-      <w:bookmarkEnd w:id="16"/>
+      <w:bookmarkStart w:colFirst="0" w:colLast="0" w:name="_gra5sjmsc2l0" w:id="18"/>
+      <w:bookmarkEnd w:id="18"/>
       <w:r>
         <w:rPr>
           <w:rtl w:val="0"/>
@@ -1980,8 +2146,8 @@
         <w:ind w:left="285" w:firstLine="0"/>
         <w:rPr/>
       </w:pPr>
-      <w:bookmarkStart w:colFirst="0" w:colLast="0" w:name="_ah34xsgqpe4d" w:id="17"/>
-      <w:bookmarkEnd w:id="17"/>
+      <w:bookmarkStart w:colFirst="0" w:colLast="0" w:name="_ah34xsgqpe4d" w:id="19"/>
+      <w:bookmarkEnd w:id="19"/>
       <w:r>
         <w:rPr>
           <w:rtl w:val="0"/>
@@ -30023,8 +30189,121 @@
       </w:rPr>
     </w:lvl>
   </w:abstractNum>
+  <w:abstractNum w:abstractNumId="2">
+    <w:lvl w:ilvl="0">
+      <w:start w:val="1"/>
+      <w:numFmt w:val="bullet"/>
+      <w:lvlText w:val="-"/>
+      <w:lvlJc w:val="left"/>
+      <w:pPr>
+        <w:ind w:left="720" w:hanging="360"/>
+      </w:pPr>
+      <w:rPr>
+        <w:u w:val="none"/>
+      </w:rPr>
+    </w:lvl>
+    <w:lvl w:ilvl="1">
+      <w:start w:val="1"/>
+      <w:numFmt w:val="bullet"/>
+      <w:lvlText w:val="-"/>
+      <w:lvlJc w:val="left"/>
+      <w:pPr>
+        <w:ind w:left="1440" w:hanging="360"/>
+      </w:pPr>
+      <w:rPr>
+        <w:u w:val="none"/>
+      </w:rPr>
+    </w:lvl>
+    <w:lvl w:ilvl="2">
+      <w:start w:val="1"/>
+      <w:numFmt w:val="bullet"/>
+      <w:lvlText w:val="-"/>
+      <w:lvlJc w:val="left"/>
+      <w:pPr>
+        <w:ind w:left="2160" w:hanging="360"/>
+      </w:pPr>
+      <w:rPr>
+        <w:u w:val="none"/>
+      </w:rPr>
+    </w:lvl>
+    <w:lvl w:ilvl="3">
+      <w:start w:val="1"/>
+      <w:numFmt w:val="bullet"/>
+      <w:lvlText w:val="-"/>
+      <w:lvlJc w:val="left"/>
+      <w:pPr>
+        <w:ind w:left="2880" w:hanging="360"/>
+      </w:pPr>
+      <w:rPr>
+        <w:u w:val="none"/>
+      </w:rPr>
+    </w:lvl>
+    <w:lvl w:ilvl="4">
+      <w:start w:val="1"/>
+      <w:numFmt w:val="bullet"/>
+      <w:lvlText w:val="-"/>
+      <w:lvlJc w:val="left"/>
+      <w:pPr>
+        <w:ind w:left="3600" w:hanging="360"/>
+      </w:pPr>
+      <w:rPr>
+        <w:u w:val="none"/>
+      </w:rPr>
+    </w:lvl>
+    <w:lvl w:ilvl="5">
+      <w:start w:val="1"/>
+      <w:numFmt w:val="bullet"/>
+      <w:lvlText w:val="-"/>
+      <w:lvlJc w:val="left"/>
+      <w:pPr>
+        <w:ind w:left="4320" w:hanging="360"/>
+      </w:pPr>
+      <w:rPr>
+        <w:u w:val="none"/>
+      </w:rPr>
+    </w:lvl>
+    <w:lvl w:ilvl="6">
+      <w:start w:val="1"/>
+      <w:numFmt w:val="bullet"/>
+      <w:lvlText w:val="-"/>
+      <w:lvlJc w:val="left"/>
+      <w:pPr>
+        <w:ind w:left="5040" w:hanging="360"/>
+      </w:pPr>
+      <w:rPr>
+        <w:u w:val="none"/>
+      </w:rPr>
+    </w:lvl>
+    <w:lvl w:ilvl="7">
+      <w:start w:val="1"/>
+      <w:numFmt w:val="bullet"/>
+      <w:lvlText w:val="-"/>
+      <w:lvlJc w:val="left"/>
+      <w:pPr>
+        <w:ind w:left="5760" w:hanging="360"/>
+      </w:pPr>
+      <w:rPr>
+        <w:u w:val="none"/>
+      </w:rPr>
+    </w:lvl>
+    <w:lvl w:ilvl="8">
+      <w:start w:val="1"/>
+      <w:numFmt w:val="bullet"/>
+      <w:lvlText w:val="-"/>
+      <w:lvlJc w:val="left"/>
+      <w:pPr>
+        <w:ind w:left="6480" w:hanging="360"/>
+      </w:pPr>
+      <w:rPr>
+        <w:u w:val="none"/>
+      </w:rPr>
+    </w:lvl>
+  </w:abstractNum>
   <w:num w:numId="1">
     <w:abstractNumId w:val="1"/>
+  </w:num>
+  <w:num w:numId="2">
+    <w:abstractNumId w:val="2"/>
   </w:num>
 </w:numbering>
 </file>

</xml_diff>